<commit_message>
changed some project files
</commit_message>
<xml_diff>
--- a/Project Diary.docx
+++ b/Project Diary.docx
@@ -43,17 +43,33 @@
           </w:r>
         </w:p>
         <w:p>
-          <w:fldSimple w:instr=" TOC \o &quot;1-3&quot; \h \z \u ">
-            <w:r>
-              <w:rPr>
-                <w:b/>
-                <w:bCs/>
-                <w:noProof/>
-                <w:lang w:val="en-US"/>
-              </w:rPr>
-              <w:t>No table of contents entries found.</w:t>
-            </w:r>
-          </w:fldSimple>
+          <w:r>
+            <w:fldChar w:fldCharType="begin"/>
+          </w:r>
+          <w:r>
+            <w:instrText xml:space="preserve"> TOC \o "1-3" \h \z \u </w:instrText>
+          </w:r>
+          <w:r>
+            <w:fldChar w:fldCharType="separate"/>
+          </w:r>
+          <w:r>
+            <w:rPr>
+              <w:b/>
+              <w:bCs/>
+              <w:noProof/>
+              <w:lang w:val="en-US"/>
+            </w:rPr>
+            <w:t>No table of contents entries found.</w:t>
+          </w:r>
+          <w:r>
+            <w:rPr>
+              <w:b/>
+              <w:bCs/>
+              <w:noProof/>
+              <w:lang w:val="en-US"/>
+            </w:rPr>
+            <w:fldChar w:fldCharType="end"/>
+          </w:r>
         </w:p>
       </w:sdtContent>
     </w:sdt>
@@ -81,7 +97,23 @@
     </w:p>
     <w:p>
       <w:r>
-        <w:t>Found this useful website, inspired me to look into bootbot as an option.</w:t>
+        <w:t xml:space="preserve">Found this useful website, inspired me to </w:t>
+      </w:r>
+      <w:proofErr w:type="gramStart"/>
+      <w:r>
+        <w:t>look into</w:t>
+      </w:r>
+      <w:proofErr w:type="gramEnd"/>
+      <w:r>
+        <w:t xml:space="preserve"> </w:t>
+      </w:r>
+      <w:proofErr w:type="spellStart"/>
+      <w:r>
+        <w:t>bootbot</w:t>
+      </w:r>
+      <w:proofErr w:type="spellEnd"/>
+      <w:r>
+        <w:t xml:space="preserve"> as an option.</w:t>
       </w:r>
     </w:p>
     <w:p>
@@ -141,9 +173,11 @@
             <w:tcW w:w="1980" w:type="dxa"/>
           </w:tcPr>
           <w:p>
+            <w:proofErr w:type="spellStart"/>
             <w:r>
               <w:t>Pandorabot</w:t>
             </w:r>
+            <w:proofErr w:type="spellEnd"/>
           </w:p>
         </w:tc>
         <w:tc>
@@ -163,9 +197,11 @@
             <w:tcW w:w="1980" w:type="dxa"/>
           </w:tcPr>
           <w:p>
+            <w:proofErr w:type="spellStart"/>
             <w:r>
               <w:t>BootBot</w:t>
             </w:r>
+            <w:proofErr w:type="spellEnd"/>
           </w:p>
         </w:tc>
         <w:tc>
@@ -270,7 +306,15 @@
         </w:numPr>
       </w:pPr>
       <w:r>
-        <w:t>Languages used – building with Gui can be limiting</w:t>
+        <w:t xml:space="preserve">Languages used – building with </w:t>
+      </w:r>
+      <w:proofErr w:type="spellStart"/>
+      <w:r>
+        <w:t>Gui</w:t>
+      </w:r>
+      <w:proofErr w:type="spellEnd"/>
+      <w:r>
+        <w:t xml:space="preserve"> can be limiting</w:t>
       </w:r>
     </w:p>
     <w:p>
@@ -282,8 +326,13 @@
         </w:numPr>
       </w:pPr>
       <w:r>
-        <w:t>Extendibility – will I be able to add web scraper for imdb</w:t>
-      </w:r>
+        <w:t xml:space="preserve">Extendibility – will I be able to add web scraper for </w:t>
+      </w:r>
+      <w:proofErr w:type="spellStart"/>
+      <w:r>
+        <w:t>imdb</w:t>
+      </w:r>
+      <w:proofErr w:type="spellEnd"/>
     </w:p>
     <w:p>
       <w:pPr>
@@ -314,9 +363,46 @@
     </w:p>
     <w:p>
       <w:r>
-        <w:t>Made GitPod workspace out of repo.</w:t>
-      </w:r>
-    </w:p>
+        <w:t xml:space="preserve">Made </w:t>
+      </w:r>
+      <w:proofErr w:type="spellStart"/>
+      <w:r>
+        <w:t>GitPod</w:t>
+      </w:r>
+      <w:proofErr w:type="spellEnd"/>
+      <w:r>
+        <w:t xml:space="preserve"> workspace out of repo.</w:t>
+      </w:r>
+    </w:p>
+    <w:p>
+      <w:pPr>
+        <w:pStyle w:val="Heading1"/>
+      </w:pPr>
+      <w:r>
+        <w:lastRenderedPageBreak/>
+        <w:t>13.1.21</w:t>
+      </w:r>
+    </w:p>
+    <w:p>
+      <w:proofErr w:type="spellStart"/>
+      <w:r>
+        <w:t>Bootbot</w:t>
+      </w:r>
+      <w:proofErr w:type="spellEnd"/>
+      <w:r>
+        <w:t xml:space="preserve"> fully set up with </w:t>
+      </w:r>
+      <w:proofErr w:type="spellStart"/>
+      <w:r>
+        <w:t>facebook</w:t>
+      </w:r>
+      <w:proofErr w:type="spellEnd"/>
+      <w:r>
+        <w:t xml:space="preserve"> messenger. Basic echo bot working.</w:t>
+      </w:r>
+    </w:p>
+    <w:p/>
+    <w:p/>
     <w:sectPr>
       <w:pgSz w:w="11906" w:h="16838"/>
       <w:pgMar w:top="1440" w:right="1440" w:bottom="1440" w:left="1440" w:header="708" w:footer="708" w:gutter="0"/>

</xml_diff>

<commit_message>
Revert "changed some project files"
This reverts commit 899f31950407b7fa18836df9115fedb5f87fa112.
</commit_message>
<xml_diff>
--- a/Project Diary.docx
+++ b/Project Diary.docx
@@ -43,33 +43,17 @@
           </w:r>
         </w:p>
         <w:p>
-          <w:r>
-            <w:fldChar w:fldCharType="begin"/>
-          </w:r>
-          <w:r>
-            <w:instrText xml:space="preserve"> TOC \o "1-3" \h \z \u </w:instrText>
-          </w:r>
-          <w:r>
-            <w:fldChar w:fldCharType="separate"/>
-          </w:r>
-          <w:r>
-            <w:rPr>
-              <w:b/>
-              <w:bCs/>
-              <w:noProof/>
-              <w:lang w:val="en-US"/>
-            </w:rPr>
-            <w:t>No table of contents entries found.</w:t>
-          </w:r>
-          <w:r>
-            <w:rPr>
-              <w:b/>
-              <w:bCs/>
-              <w:noProof/>
-              <w:lang w:val="en-US"/>
-            </w:rPr>
-            <w:fldChar w:fldCharType="end"/>
-          </w:r>
+          <w:fldSimple w:instr=" TOC \o &quot;1-3&quot; \h \z \u ">
+            <w:r>
+              <w:rPr>
+                <w:b/>
+                <w:bCs/>
+                <w:noProof/>
+                <w:lang w:val="en-US"/>
+              </w:rPr>
+              <w:t>No table of contents entries found.</w:t>
+            </w:r>
+          </w:fldSimple>
         </w:p>
       </w:sdtContent>
     </w:sdt>
@@ -97,23 +81,7 @@
     </w:p>
     <w:p>
       <w:r>
-        <w:t xml:space="preserve">Found this useful website, inspired me to </w:t>
-      </w:r>
-      <w:proofErr w:type="gramStart"/>
-      <w:r>
-        <w:t>look into</w:t>
-      </w:r>
-      <w:proofErr w:type="gramEnd"/>
-      <w:r>
-        <w:t xml:space="preserve"> </w:t>
-      </w:r>
-      <w:proofErr w:type="spellStart"/>
-      <w:r>
-        <w:t>bootbot</w:t>
-      </w:r>
-      <w:proofErr w:type="spellEnd"/>
-      <w:r>
-        <w:t xml:space="preserve"> as an option.</w:t>
+        <w:t>Found this useful website, inspired me to look into bootbot as an option.</w:t>
       </w:r>
     </w:p>
     <w:p>
@@ -173,11 +141,9 @@
             <w:tcW w:w="1980" w:type="dxa"/>
           </w:tcPr>
           <w:p>
-            <w:proofErr w:type="spellStart"/>
             <w:r>
               <w:t>Pandorabot</w:t>
             </w:r>
-            <w:proofErr w:type="spellEnd"/>
           </w:p>
         </w:tc>
         <w:tc>
@@ -197,11 +163,9 @@
             <w:tcW w:w="1980" w:type="dxa"/>
           </w:tcPr>
           <w:p>
-            <w:proofErr w:type="spellStart"/>
             <w:r>
               <w:t>BootBot</w:t>
             </w:r>
-            <w:proofErr w:type="spellEnd"/>
           </w:p>
         </w:tc>
         <w:tc>
@@ -306,15 +270,7 @@
         </w:numPr>
       </w:pPr>
       <w:r>
-        <w:t xml:space="preserve">Languages used – building with </w:t>
-      </w:r>
-      <w:proofErr w:type="spellStart"/>
-      <w:r>
-        <w:t>Gui</w:t>
-      </w:r>
-      <w:proofErr w:type="spellEnd"/>
-      <w:r>
-        <w:t xml:space="preserve"> can be limiting</w:t>
+        <w:t>Languages used – building with Gui can be limiting</w:t>
       </w:r>
     </w:p>
     <w:p>
@@ -326,13 +282,8 @@
         </w:numPr>
       </w:pPr>
       <w:r>
-        <w:t xml:space="preserve">Extendibility – will I be able to add web scraper for </w:t>
-      </w:r>
-      <w:proofErr w:type="spellStart"/>
-      <w:r>
-        <w:t>imdb</w:t>
-      </w:r>
-      <w:proofErr w:type="spellEnd"/>
+        <w:t>Extendibility – will I be able to add web scraper for imdb</w:t>
+      </w:r>
     </w:p>
     <w:p>
       <w:pPr>
@@ -363,46 +314,9 @@
     </w:p>
     <w:p>
       <w:r>
-        <w:t xml:space="preserve">Made </w:t>
-      </w:r>
-      <w:proofErr w:type="spellStart"/>
-      <w:r>
-        <w:t>GitPod</w:t>
-      </w:r>
-      <w:proofErr w:type="spellEnd"/>
-      <w:r>
-        <w:t xml:space="preserve"> workspace out of repo.</w:t>
-      </w:r>
-    </w:p>
-    <w:p>
-      <w:pPr>
-        <w:pStyle w:val="Heading1"/>
-      </w:pPr>
-      <w:r>
-        <w:lastRenderedPageBreak/>
-        <w:t>13.1.21</w:t>
-      </w:r>
-    </w:p>
-    <w:p>
-      <w:proofErr w:type="spellStart"/>
-      <w:r>
-        <w:t>Bootbot</w:t>
-      </w:r>
-      <w:proofErr w:type="spellEnd"/>
-      <w:r>
-        <w:t xml:space="preserve"> fully set up with </w:t>
-      </w:r>
-      <w:proofErr w:type="spellStart"/>
-      <w:r>
-        <w:t>facebook</w:t>
-      </w:r>
-      <w:proofErr w:type="spellEnd"/>
-      <w:r>
-        <w:t xml:space="preserve"> messenger. Basic echo bot working.</w:t>
-      </w:r>
-    </w:p>
-    <w:p/>
-    <w:p/>
+        <w:t>Made GitPod workspace out of repo.</w:t>
+      </w:r>
+    </w:p>
     <w:sectPr>
       <w:pgSz w:w="11906" w:h="16838"/>
       <w:pgMar w:top="1440" w:right="1440" w:bottom="1440" w:left="1440" w:header="708" w:footer="708" w:gutter="0"/>

</xml_diff>